<commit_message>
fix(lab-9-10): add missing data
</commit_message>
<xml_diff>
--- a/lab-9-10/Тестирование_отчет.docx
+++ b/lab-9-10/Тестирование_отчет.docx
@@ -541,9 +541,9 @@
         <w:rPr/>
         <w:drawing>
           <wp:inline distB="114300" distT="114300" distL="114300" distR="114300">
-            <wp:extent cx="5942965" cy="2616200"/>
+            <wp:extent cx="5942965" cy="2374900"/>
             <wp:effectExtent b="0" l="0" r="0" t="0"/>
-            <wp:docPr id="3" name="image2.png"/>
+            <wp:docPr id="4" name="image2.png"/>
             <a:graphic>
               <a:graphicData uri="http://schemas.openxmlformats.org/drawingml/2006/picture">
                 <pic:pic>
@@ -561,7 +561,7 @@
                   <pic:spPr>
                     <a:xfrm>
                       <a:off x="0" y="0"/>
-                      <a:ext cx="5942965" cy="2616200"/>
+                      <a:ext cx="5942965" cy="2374900"/>
                     </a:xfrm>
                     <a:prstGeom prst="rect"/>
                     <a:ln/>
@@ -691,7 +691,7 @@
           <wp:inline distB="114300" distT="114300" distL="114300" distR="114300">
             <wp:extent cx="4981575" cy="4143375"/>
             <wp:effectExtent b="0" l="0" r="0" t="0"/>
-            <wp:docPr id="4" name="image1.png"/>
+            <wp:docPr id="3" name="image1.png"/>
             <a:graphic>
               <a:graphicData uri="http://schemas.openxmlformats.org/drawingml/2006/picture">
                 <pic:pic>
@@ -1373,7 +1373,7 @@
 
 <file path=customXML/item1.xml><?xml version="1.0" encoding="utf-8"?>
 <go:gDocsCustomXmlDataStorage xmlns:go="http://customooxmlschemas.google.com/" xmlns:r="http://schemas.openxmlformats.org/officeDocument/2006/relationships">
-  <go:docsCustomData xmlns:go="http://customooxmlschemas.google.com/" roundtripDataSignature="AMtx7mgjkeGAKmrBD98uvt3PMcLnDb9/Lg==">AMUW2mVV2jDUAtpqRYti85u+s8LFZUsk0fEF5BN8sgK5YsELScf7ZTspE9z6/+7XDSWJhPs6yUPIDiS8iOUI9ndyaoUhwSxZFl4MV/eruKb+wJp2Qj8tcDYCv7EDe+6fIjg4PnIo8MLH</go:docsCustomData>
+  <go:docsCustomData xmlns:go="http://customooxmlschemas.google.com/" roundtripDataSignature="AMtx7mgjkeGAKmrBD98uvt3PMcLnDb9/Lg==">AMUW2mWJFLH4Ez018zjCaZ9FHw+IcYVeXuEgE+T6KCkxgHg1rMKAfownwspRpxw/xQOw6HK/c4vekkYa9TBA9hIdXGlIfCTVqdzg4tNkttCh2dqj6aXnmgS0nBcGS0QBti/i560edNiO</go:docsCustomData>
 </go:gDocsCustomXmlDataStorage>
 </file>
 

</xml_diff>